<commit_message>
Final Changes to documentation and creation of PDF
</commit_message>
<xml_diff>
--- a/REPORT/Report_Luca_Gisler.docx
+++ b/REPORT/Report_Luca_Gisler.docx
@@ -170,7 +170,7 @@
           <w:r>
             <w:fldChar w:fldCharType="separate"/>
           </w:r>
-          <w:hyperlink w:anchor="_Toc155527101" w:history="1">
+          <w:hyperlink w:anchor="_Toc155890936" w:history="1">
             <w:r>
               <w:rPr>
                 <w:rStyle w:val="Hyperlink"/>
@@ -213,7 +213,7 @@
                 <w:noProof/>
                 <w:webHidden/>
               </w:rPr>
-              <w:instrText xml:space="preserve"> PAGEREF _Toc155527101 \h </w:instrText>
+              <w:instrText xml:space="preserve"> PAGEREF _Toc155890936 \h </w:instrText>
             </w:r>
             <w:r>
               <w:rPr>
@@ -257,7 +257,7 @@
               <w:lang w:eastAsia="de-CH"/>
             </w:rPr>
           </w:pPr>
-          <w:hyperlink w:anchor="_Toc155527102" w:history="1">
+          <w:hyperlink w:anchor="_Toc155890937" w:history="1">
             <w:r>
               <w:rPr>
                 <w:rStyle w:val="Hyperlink"/>
@@ -285,7 +285,7 @@
                 <w:noProof/>
                 <w:webHidden/>
               </w:rPr>
-              <w:instrText xml:space="preserve"> PAGEREF _Toc155527102 \h </w:instrText>
+              <w:instrText xml:space="preserve"> PAGEREF _Toc155890937 \h </w:instrText>
             </w:r>
             <w:r>
               <w:rPr>
@@ -329,7 +329,7 @@
               <w:lang w:eastAsia="de-CH"/>
             </w:rPr>
           </w:pPr>
-          <w:hyperlink w:anchor="_Toc155527103" w:history="1">
+          <w:hyperlink w:anchor="_Toc155890938" w:history="1">
             <w:r>
               <w:rPr>
                 <w:rStyle w:val="Hyperlink"/>
@@ -357,7 +357,7 @@
                 <w:noProof/>
                 <w:webHidden/>
               </w:rPr>
-              <w:instrText xml:space="preserve"> PAGEREF _Toc155527103 \h </w:instrText>
+              <w:instrText xml:space="preserve"> PAGEREF _Toc155890938 \h </w:instrText>
             </w:r>
             <w:r>
               <w:rPr>
@@ -402,7 +402,7 @@
               <w:lang w:eastAsia="de-CH"/>
             </w:rPr>
           </w:pPr>
-          <w:hyperlink w:anchor="_Toc155527104" w:history="1">
+          <w:hyperlink w:anchor="_Toc155890939" w:history="1">
             <w:r>
               <w:rPr>
                 <w:rStyle w:val="Hyperlink"/>
@@ -447,7 +447,7 @@
                 <w:noProof/>
                 <w:webHidden/>
               </w:rPr>
-              <w:instrText xml:space="preserve"> PAGEREF _Toc155527104 \h </w:instrText>
+              <w:instrText xml:space="preserve"> PAGEREF _Toc155890939 \h </w:instrText>
             </w:r>
             <w:r>
               <w:rPr>
@@ -491,7 +491,7 @@
               <w:lang w:eastAsia="de-CH"/>
             </w:rPr>
           </w:pPr>
-          <w:hyperlink w:anchor="_Toc155527105" w:history="1">
+          <w:hyperlink w:anchor="_Toc155890940" w:history="1">
             <w:r>
               <w:rPr>
                 <w:rStyle w:val="Hyperlink"/>
@@ -519,7 +519,7 @@
                 <w:noProof/>
                 <w:webHidden/>
               </w:rPr>
-              <w:instrText xml:space="preserve"> PAGEREF _Toc155527105 \h </w:instrText>
+              <w:instrText xml:space="preserve"> PAGEREF _Toc155890940 \h </w:instrText>
             </w:r>
             <w:r>
               <w:rPr>
@@ -563,7 +563,7 @@
               <w:lang w:eastAsia="de-CH"/>
             </w:rPr>
           </w:pPr>
-          <w:hyperlink w:anchor="_Toc155527106" w:history="1">
+          <w:hyperlink w:anchor="_Toc155890941" w:history="1">
             <w:r>
               <w:rPr>
                 <w:rStyle w:val="Hyperlink"/>
@@ -591,7 +591,7 @@
                 <w:noProof/>
                 <w:webHidden/>
               </w:rPr>
-              <w:instrText xml:space="preserve"> PAGEREF _Toc155527106 \h </w:instrText>
+              <w:instrText xml:space="preserve"> PAGEREF _Toc155890941 \h </w:instrText>
             </w:r>
             <w:r>
               <w:rPr>
@@ -635,7 +635,7 @@
               <w:lang w:eastAsia="de-CH"/>
             </w:rPr>
           </w:pPr>
-          <w:hyperlink w:anchor="_Toc155527107" w:history="1">
+          <w:hyperlink w:anchor="_Toc155890942" w:history="1">
             <w:r>
               <w:rPr>
                 <w:rStyle w:val="Hyperlink"/>
@@ -663,7 +663,7 @@
                 <w:noProof/>
                 <w:webHidden/>
               </w:rPr>
-              <w:instrText xml:space="preserve"> PAGEREF _Toc155527107 \h </w:instrText>
+              <w:instrText xml:space="preserve"> PAGEREF _Toc155890942 \h </w:instrText>
             </w:r>
             <w:r>
               <w:rPr>
@@ -708,7 +708,7 @@
               <w:lang w:eastAsia="de-CH"/>
             </w:rPr>
           </w:pPr>
-          <w:hyperlink w:anchor="_Toc155527108" w:history="1">
+          <w:hyperlink w:anchor="_Toc155890943" w:history="1">
             <w:r>
               <w:rPr>
                 <w:rStyle w:val="Hyperlink"/>
@@ -753,7 +753,7 @@
                 <w:noProof/>
                 <w:webHidden/>
               </w:rPr>
-              <w:instrText xml:space="preserve"> PAGEREF _Toc155527108 \h </w:instrText>
+              <w:instrText xml:space="preserve"> PAGEREF _Toc155890943 \h </w:instrText>
             </w:r>
             <w:r>
               <w:rPr>
@@ -797,7 +797,7 @@
               <w:lang w:eastAsia="de-CH"/>
             </w:rPr>
           </w:pPr>
-          <w:hyperlink w:anchor="_Toc155527109" w:history="1">
+          <w:hyperlink w:anchor="_Toc155890944" w:history="1">
             <w:r>
               <w:rPr>
                 <w:rStyle w:val="Hyperlink"/>
@@ -825,7 +825,7 @@
                 <w:noProof/>
                 <w:webHidden/>
               </w:rPr>
-              <w:instrText xml:space="preserve"> PAGEREF _Toc155527109 \h </w:instrText>
+              <w:instrText xml:space="preserve"> PAGEREF _Toc155890944 \h </w:instrText>
             </w:r>
             <w:r>
               <w:rPr>
@@ -869,7 +869,7 @@
               <w:lang w:eastAsia="de-CH"/>
             </w:rPr>
           </w:pPr>
-          <w:hyperlink w:anchor="_Toc155527110" w:history="1">
+          <w:hyperlink w:anchor="_Toc155890945" w:history="1">
             <w:r>
               <w:rPr>
                 <w:rStyle w:val="Hyperlink"/>
@@ -897,7 +897,7 @@
                 <w:noProof/>
                 <w:webHidden/>
               </w:rPr>
-              <w:instrText xml:space="preserve"> PAGEREF _Toc155527110 \h </w:instrText>
+              <w:instrText xml:space="preserve"> PAGEREF _Toc155890945 \h </w:instrText>
             </w:r>
             <w:r>
               <w:rPr>
@@ -941,7 +941,7 @@
               <w:lang w:eastAsia="de-CH"/>
             </w:rPr>
           </w:pPr>
-          <w:hyperlink w:anchor="_Toc155527111" w:history="1">
+          <w:hyperlink w:anchor="_Toc155890946" w:history="1">
             <w:r>
               <w:rPr>
                 <w:rStyle w:val="Hyperlink"/>
@@ -969,7 +969,7 @@
                 <w:noProof/>
                 <w:webHidden/>
               </w:rPr>
-              <w:instrText xml:space="preserve"> PAGEREF _Toc155527111 \h </w:instrText>
+              <w:instrText xml:space="preserve"> PAGEREF _Toc155890946 \h </w:instrText>
             </w:r>
             <w:r>
               <w:rPr>
@@ -1013,7 +1013,7 @@
               <w:lang w:eastAsia="de-CH"/>
             </w:rPr>
           </w:pPr>
-          <w:hyperlink w:anchor="_Toc155527112" w:history="1">
+          <w:hyperlink w:anchor="_Toc155890947" w:history="1">
             <w:r>
               <w:rPr>
                 <w:rStyle w:val="Hyperlink"/>
@@ -1041,7 +1041,7 @@
                 <w:noProof/>
                 <w:webHidden/>
               </w:rPr>
-              <w:instrText xml:space="preserve"> PAGEREF _Toc155527112 \h </w:instrText>
+              <w:instrText xml:space="preserve"> PAGEREF _Toc155890947 \h </w:instrText>
             </w:r>
             <w:r>
               <w:rPr>
@@ -1086,7 +1086,7 @@
               <w:lang w:eastAsia="de-CH"/>
             </w:rPr>
           </w:pPr>
-          <w:hyperlink w:anchor="_Toc155527113" w:history="1">
+          <w:hyperlink w:anchor="_Toc155890948" w:history="1">
             <w:r>
               <w:rPr>
                 <w:rStyle w:val="Hyperlink"/>
@@ -1131,7 +1131,7 @@
                 <w:noProof/>
                 <w:webHidden/>
               </w:rPr>
-              <w:instrText xml:space="preserve"> PAGEREF _Toc155527113 \h </w:instrText>
+              <w:instrText xml:space="preserve"> PAGEREF _Toc155890948 \h </w:instrText>
             </w:r>
             <w:r>
               <w:rPr>
@@ -1175,7 +1175,7 @@
               <w:lang w:eastAsia="de-CH"/>
             </w:rPr>
           </w:pPr>
-          <w:hyperlink w:anchor="_Toc155527114" w:history="1">
+          <w:hyperlink w:anchor="_Toc155890949" w:history="1">
             <w:r>
               <w:rPr>
                 <w:rStyle w:val="Hyperlink"/>
@@ -1203,7 +1203,7 @@
                 <w:noProof/>
                 <w:webHidden/>
               </w:rPr>
-              <w:instrText xml:space="preserve"> PAGEREF _Toc155527114 \h </w:instrText>
+              <w:instrText xml:space="preserve"> PAGEREF _Toc155890949 \h </w:instrText>
             </w:r>
             <w:r>
               <w:rPr>
@@ -1247,7 +1247,7 @@
               <w:lang w:eastAsia="de-CH"/>
             </w:rPr>
           </w:pPr>
-          <w:hyperlink w:anchor="_Toc155527115" w:history="1">
+          <w:hyperlink w:anchor="_Toc155890950" w:history="1">
             <w:r>
               <w:rPr>
                 <w:rStyle w:val="Hyperlink"/>
@@ -1275,7 +1275,7 @@
                 <w:noProof/>
                 <w:webHidden/>
               </w:rPr>
-              <w:instrText xml:space="preserve"> PAGEREF _Toc155527115 \h </w:instrText>
+              <w:instrText xml:space="preserve"> PAGEREF _Toc155890950 \h </w:instrText>
             </w:r>
             <w:r>
               <w:rPr>
@@ -1319,7 +1319,7 @@
               <w:lang w:eastAsia="de-CH"/>
             </w:rPr>
           </w:pPr>
-          <w:hyperlink w:anchor="_Toc155527116" w:history="1">
+          <w:hyperlink w:anchor="_Toc155890951" w:history="1">
             <w:r>
               <w:rPr>
                 <w:rStyle w:val="Hyperlink"/>
@@ -1347,7 +1347,7 @@
                 <w:noProof/>
                 <w:webHidden/>
               </w:rPr>
-              <w:instrText xml:space="preserve"> PAGEREF _Toc155527116 \h </w:instrText>
+              <w:instrText xml:space="preserve"> PAGEREF _Toc155890951 \h </w:instrText>
             </w:r>
             <w:r>
               <w:rPr>
@@ -1391,7 +1391,7 @@
               <w:lang w:eastAsia="de-CH"/>
             </w:rPr>
           </w:pPr>
-          <w:hyperlink w:anchor="_Toc155527117" w:history="1">
+          <w:hyperlink w:anchor="_Toc155890952" w:history="1">
             <w:r>
               <w:rPr>
                 <w:rStyle w:val="Hyperlink"/>
@@ -1419,7 +1419,7 @@
                 <w:noProof/>
                 <w:webHidden/>
               </w:rPr>
-              <w:instrText xml:space="preserve"> PAGEREF _Toc155527117 \h </w:instrText>
+              <w:instrText xml:space="preserve"> PAGEREF _Toc155890952 \h </w:instrText>
             </w:r>
             <w:r>
               <w:rPr>
@@ -1463,7 +1463,7 @@
               <w:lang w:eastAsia="de-CH"/>
             </w:rPr>
           </w:pPr>
-          <w:hyperlink w:anchor="_Toc155527118" w:history="1">
+          <w:hyperlink w:anchor="_Toc155890953" w:history="1">
             <w:r>
               <w:rPr>
                 <w:rStyle w:val="Hyperlink"/>
@@ -1491,7 +1491,7 @@
                 <w:noProof/>
                 <w:webHidden/>
               </w:rPr>
-              <w:instrText xml:space="preserve"> PAGEREF _Toc155527118 \h </w:instrText>
+              <w:instrText xml:space="preserve"> PAGEREF _Toc155890953 \h </w:instrText>
             </w:r>
             <w:r>
               <w:rPr>
@@ -1536,7 +1536,7 @@
               <w:lang w:eastAsia="de-CH"/>
             </w:rPr>
           </w:pPr>
-          <w:hyperlink w:anchor="_Toc155527119" w:history="1">
+          <w:hyperlink w:anchor="_Toc155890954" w:history="1">
             <w:r>
               <w:rPr>
                 <w:rStyle w:val="Hyperlink"/>
@@ -1560,7 +1560,7 @@
                 <w:noProof/>
                 <w:lang w:val="en-GB"/>
               </w:rPr>
-              <w:t>BIbliography</w:t>
+              <w:t>Bibliography</w:t>
             </w:r>
             <w:r>
               <w:rPr>
@@ -1581,7 +1581,7 @@
                 <w:noProof/>
                 <w:webHidden/>
               </w:rPr>
-              <w:instrText xml:space="preserve"> PAGEREF _Toc155527119 \h </w:instrText>
+              <w:instrText xml:space="preserve"> PAGEREF _Toc155890954 \h </w:instrText>
             </w:r>
             <w:r>
               <w:rPr>
@@ -1626,7 +1626,7 @@
               <w:lang w:eastAsia="de-CH"/>
             </w:rPr>
           </w:pPr>
-          <w:hyperlink w:anchor="_Toc155527120" w:history="1">
+          <w:hyperlink w:anchor="_Toc155890955" w:history="1">
             <w:r>
               <w:rPr>
                 <w:rStyle w:val="Hyperlink"/>
@@ -1671,7 +1671,7 @@
                 <w:noProof/>
                 <w:webHidden/>
               </w:rPr>
-              <w:instrText xml:space="preserve"> PAGEREF _Toc155527120 \h </w:instrText>
+              <w:instrText xml:space="preserve"> PAGEREF _Toc155890955 \h </w:instrText>
             </w:r>
             <w:r>
               <w:rPr>
@@ -1740,7 +1740,7 @@
         <w:pStyle w:val="berschrift1"/>
         <w:jc w:val="both"/>
       </w:pPr>
-      <w:bookmarkStart w:id="0" w:name="_Toc155527101"/>
+      <w:bookmarkStart w:id="0" w:name="_Toc155890936"/>
       <w:r>
         <w:lastRenderedPageBreak/>
         <w:t>LO1: Performance</w:t>
@@ -1781,7 +1781,7 @@
           <w:lang w:val="en-US"/>
         </w:rPr>
       </w:pPr>
-      <w:bookmarkStart w:id="1" w:name="_Toc155527102"/>
+      <w:bookmarkStart w:id="1" w:name="_Toc155890937"/>
       <w:r>
         <w:rPr>
           <w:lang w:val="en-US"/>
@@ -2193,7 +2193,21 @@
         <w:rPr>
           <w:lang w:val="en-US"/>
         </w:rPr>
-        <w:t xml:space="preserve"> VScode to crash or stop working. This shows that the WebGL plot is much more </w:t>
+        <w:t xml:space="preserve"> </w:t>
+      </w:r>
+      <w:proofErr w:type="spellStart"/>
+      <w:r>
+        <w:rPr>
+          <w:lang w:val="en-US"/>
+        </w:rPr>
+        <w:t>VScode</w:t>
+      </w:r>
+      <w:proofErr w:type="spellEnd"/>
+      <w:r>
+        <w:rPr>
+          <w:lang w:val="en-US"/>
+        </w:rPr>
+        <w:t xml:space="preserve"> to crash or stop working. This shows that the WebGL plot is much more </w:t>
       </w:r>
       <w:r>
         <w:rPr>
@@ -2343,7 +2357,7 @@
           <w:lang w:val="en-US"/>
         </w:rPr>
       </w:pPr>
-      <w:bookmarkStart w:id="4" w:name="_Toc155527103"/>
+      <w:bookmarkStart w:id="4" w:name="_Toc155890938"/>
       <w:r>
         <w:rPr>
           <w:lang w:val="en-US"/>
@@ -2433,11 +2447,19 @@
           <w:lang w:val="en-US"/>
         </w:rPr>
       </w:pPr>
-      <w:r>
-        <w:rPr>
-          <w:lang w:val="en-US"/>
-        </w:rPr>
-        <w:t xml:space="preserve">Datashader is a graphical pipeline system for the fast and flexible creation of meaningful </w:t>
+      <w:proofErr w:type="spellStart"/>
+      <w:r>
+        <w:rPr>
+          <w:lang w:val="en-US"/>
+        </w:rPr>
+        <w:t>Datashader</w:t>
+      </w:r>
+      <w:proofErr w:type="spellEnd"/>
+      <w:r>
+        <w:rPr>
+          <w:lang w:val="en-US"/>
+        </w:rPr>
+        <w:t xml:space="preserve"> is a graphical pipeline system for the fast and flexible creation of meaningful </w:t>
       </w:r>
       <w:r>
         <w:rPr>
@@ -2473,7 +2495,21 @@
         <w:rPr>
           <w:lang w:val="en-US"/>
         </w:rPr>
-        <w:t xml:space="preserve"> of large datasets. Datashader divides the creation of images into a series of explicit steps that allow calculations to be performed on intermediate representations.</w:t>
+        <w:t xml:space="preserve"> of large datasets. </w:t>
+      </w:r>
+      <w:proofErr w:type="spellStart"/>
+      <w:r>
+        <w:rPr>
+          <w:lang w:val="en-US"/>
+        </w:rPr>
+        <w:t>Datashader</w:t>
+      </w:r>
+      <w:proofErr w:type="spellEnd"/>
+      <w:r>
+        <w:rPr>
+          <w:lang w:val="en-US"/>
+        </w:rPr>
+        <w:t xml:space="preserve"> divides the creation of images into a series of explicit steps that allow calculations to be performed on intermediate representations.</w:t>
       </w:r>
       <w:r>
         <w:rPr>
@@ -2590,7 +2626,21 @@
         <w:rPr>
           <w:lang w:val="en-US"/>
         </w:rPr>
-        <w:t>: Datashader plot</w:t>
+        <w:t xml:space="preserve">: </w:t>
+      </w:r>
+      <w:proofErr w:type="spellStart"/>
+      <w:r>
+        <w:rPr>
+          <w:lang w:val="en-US"/>
+        </w:rPr>
+        <w:t>Datashader</w:t>
+      </w:r>
+      <w:proofErr w:type="spellEnd"/>
+      <w:r>
+        <w:rPr>
+          <w:lang w:val="en-US"/>
+        </w:rPr>
+        <w:t xml:space="preserve"> plot</w:t>
       </w:r>
       <w:bookmarkEnd w:id="5"/>
     </w:p>
@@ -2714,7 +2764,7 @@
           <w:lang w:val="en-US"/>
         </w:rPr>
       </w:pPr>
-      <w:bookmarkStart w:id="6" w:name="_Toc155527104"/>
+      <w:bookmarkStart w:id="6" w:name="_Toc155890939"/>
       <w:r>
         <w:rPr>
           <w:lang w:val="en-US"/>
@@ -2806,7 +2856,7 @@
           <w:lang w:val="en-US"/>
         </w:rPr>
       </w:pPr>
-      <w:bookmarkStart w:id="7" w:name="_Toc155527105"/>
+      <w:bookmarkStart w:id="7" w:name="_Toc155890940"/>
       <w:r>
         <w:rPr>
           <w:lang w:val="en-US"/>
@@ -2832,7 +2882,13 @@
         <w:rPr>
           <w:lang w:val="en-US"/>
         </w:rPr>
-        <w:t xml:space="preserve">Schniederman’s Mantra is an extremely influential organizing principle for the creation of  visualization systems. </w:t>
+        <w:t>Schneiderman’s</w:t>
+      </w:r>
+      <w:r>
+        <w:rPr>
+          <w:lang w:val="en-US"/>
+        </w:rPr>
+        <w:t xml:space="preserve"> Mantra is an extremely influential organizing principle for the creation of  visualization systems. </w:t>
       </w:r>
       <w:r>
         <w:rPr>
@@ -3375,7 +3431,7 @@
           <w:lang w:val="en-US"/>
         </w:rPr>
       </w:pPr>
-      <w:bookmarkStart w:id="11" w:name="_Toc155527106"/>
+      <w:bookmarkStart w:id="11" w:name="_Toc155890941"/>
       <w:r>
         <w:rPr>
           <w:lang w:val="en-US"/>
@@ -3553,7 +3609,7 @@
           <w:lang w:val="en-US"/>
         </w:rPr>
       </w:pPr>
-      <w:bookmarkStart w:id="13" w:name="_Toc155527107"/>
+      <w:bookmarkStart w:id="13" w:name="_Toc155890942"/>
       <w:r>
         <w:rPr>
           <w:lang w:val="en-US"/>
@@ -3662,7 +3718,7 @@
           <w:lang w:val="en-US"/>
         </w:rPr>
       </w:pPr>
-      <w:bookmarkStart w:id="14" w:name="_Toc155527108"/>
+      <w:bookmarkStart w:id="14" w:name="_Toc155890943"/>
       <w:r>
         <w:rPr>
           <w:lang w:val="en-US"/>
@@ -3764,7 +3820,7 @@
           <w:lang w:val="en-US"/>
         </w:rPr>
       </w:pPr>
-      <w:bookmarkStart w:id="15" w:name="_Toc155527109"/>
+      <w:bookmarkStart w:id="15" w:name="_Toc155890944"/>
       <w:r>
         <w:rPr>
           <w:lang w:val="en-US"/>
@@ -3792,11 +3848,19 @@
         </w:rPr>
         <w:t>“</w:t>
       </w:r>
-      <w:r>
-        <w:rPr>
-          <w:lang w:val="en-US"/>
-        </w:rPr>
-        <w:t>Fitts’ law states that the amount of time required for a person to move a pointer (e.g., mouse cursor) to a target area is a function of the distance to the target divided by the size of the target. Thus, the longer the distance and the smaller the target’s size, the longer it takes</w:t>
+      <w:proofErr w:type="spellStart"/>
+      <w:r>
+        <w:rPr>
+          <w:lang w:val="en-US"/>
+        </w:rPr>
+        <w:t>Fitts’</w:t>
+      </w:r>
+      <w:proofErr w:type="spellEnd"/>
+      <w:r>
+        <w:rPr>
+          <w:lang w:val="en-US"/>
+        </w:rPr>
+        <w:t xml:space="preserve"> law states that the amount of time required for a person to move a pointer (e.g., mouse cursor) to a target area is a function of the distance to the target divided by the size of the target. Thus, the longer the distance and the smaller the target’s size, the longer it takes</w:t>
       </w:r>
       <w:r>
         <w:rPr>
@@ -4113,7 +4177,21 @@
         <w:rPr>
           <w:lang w:val="en-US"/>
         </w:rPr>
-        <w:t xml:space="preserve"> above. This we can achieve with the setting “hovermode”. </w:t>
+        <w:t xml:space="preserve"> above. This we can achieve with the setting “</w:t>
+      </w:r>
+      <w:proofErr w:type="spellStart"/>
+      <w:r>
+        <w:rPr>
+          <w:lang w:val="en-US"/>
+        </w:rPr>
+        <w:t>hovermode</w:t>
+      </w:r>
+      <w:proofErr w:type="spellEnd"/>
+      <w:r>
+        <w:rPr>
+          <w:lang w:val="en-US"/>
+        </w:rPr>
+        <w:t xml:space="preserve">”. </w:t>
       </w:r>
     </w:p>
     <w:p>
@@ -4123,7 +4201,7 @@
           <w:lang w:val="en-US"/>
         </w:rPr>
       </w:pPr>
-      <w:bookmarkStart w:id="17" w:name="_Toc155527110"/>
+      <w:bookmarkStart w:id="17" w:name="_Toc155890945"/>
       <w:r>
         <w:rPr>
           <w:lang w:val="en-US"/>
@@ -4281,7 +4359,7 @@
           <w:lang w:val="en-US"/>
         </w:rPr>
       </w:pPr>
-      <w:bookmarkStart w:id="18" w:name="_Toc155527111"/>
+      <w:bookmarkStart w:id="18" w:name="_Toc155890946"/>
       <w:r>
         <w:rPr>
           <w:lang w:val="en-US"/>
@@ -4587,7 +4665,7 @@
           <w:lang w:val="en-US"/>
         </w:rPr>
       </w:pPr>
-      <w:bookmarkStart w:id="19" w:name="_Toc155527112"/>
+      <w:bookmarkStart w:id="19" w:name="_Toc155890947"/>
       <w:r>
         <w:rPr>
           <w:lang w:val="en-US"/>
@@ -4955,7 +5033,7 @@
           <w:lang w:val="en-US"/>
         </w:rPr>
       </w:pPr>
-      <w:bookmarkStart w:id="20" w:name="_Toc155527113"/>
+      <w:bookmarkStart w:id="20" w:name="_Toc155890948"/>
       <w:r>
         <w:rPr>
           <w:lang w:val="en-US"/>
@@ -4971,7 +5049,7 @@
           <w:lang w:val="en-US"/>
         </w:rPr>
       </w:pPr>
-      <w:bookmarkStart w:id="21" w:name="_Toc155527114"/>
+      <w:bookmarkStart w:id="21" w:name="_Toc155890949"/>
       <w:r>
         <w:rPr>
           <w:lang w:val="en-US"/>
@@ -5186,7 +5264,7 @@
           <w:lang w:val="en-US"/>
         </w:rPr>
       </w:pPr>
-      <w:bookmarkStart w:id="22" w:name="_Toc155527115"/>
+      <w:bookmarkStart w:id="22" w:name="_Toc155890950"/>
       <w:r>
         <w:rPr>
           <w:lang w:val="en-US"/>
@@ -5259,7 +5337,7 @@
           <w:lang w:val="en-US"/>
         </w:rPr>
       </w:pPr>
-      <w:bookmarkStart w:id="23" w:name="_Toc155527116"/>
+      <w:bookmarkStart w:id="23" w:name="_Toc155890951"/>
       <w:r>
         <w:rPr>
           <w:lang w:val="en-US"/>
@@ -5607,7 +5685,7 @@
           <w:lang w:val="en-GB"/>
         </w:rPr>
       </w:pPr>
-      <w:bookmarkStart w:id="24" w:name="_Toc155527117"/>
+      <w:bookmarkStart w:id="24" w:name="_Toc155890952"/>
       <w:r>
         <w:rPr>
           <w:lang w:val="en-GB"/>
@@ -5645,7 +5723,19 @@
         <w:rPr>
           <w:lang w:val="en-GB"/>
         </w:rPr>
-        <w:t>ne of the plot to find the right date. But in the overall view the exact date can not be seen. Then they paned into the right spot</w:t>
+        <w:t xml:space="preserve">ne of the plot to find the right date. But in the overall view the exact date </w:t>
+      </w:r>
+      <w:r>
+        <w:rPr>
+          <w:lang w:val="en-GB"/>
+        </w:rPr>
+        <w:t>cannot</w:t>
+      </w:r>
+      <w:r>
+        <w:rPr>
+          <w:lang w:val="en-GB"/>
+        </w:rPr>
+        <w:t xml:space="preserve"> be seen. Then they paned into the right spot</w:t>
       </w:r>
       <w:r>
         <w:rPr>
@@ -5760,7 +5850,19 @@
         <w:rPr>
           <w:lang w:val="en-GB"/>
         </w:rPr>
-        <w:t xml:space="preserve"> of the participants said very quickly that they can not figure out the average US price for the avocados</w:t>
+        <w:t xml:space="preserve"> of the participants said very quickly that they </w:t>
+      </w:r>
+      <w:r>
+        <w:rPr>
+          <w:lang w:val="en-GB"/>
+        </w:rPr>
+        <w:t>cannot</w:t>
+      </w:r>
+      <w:r>
+        <w:rPr>
+          <w:lang w:val="en-GB"/>
+        </w:rPr>
+        <w:t xml:space="preserve"> figure out the average US price for the avocados</w:t>
       </w:r>
       <w:r>
         <w:rPr>
@@ -5792,7 +5894,19 @@
         <w:rPr>
           <w:lang w:val="en-GB"/>
         </w:rPr>
-        <w:t xml:space="preserve">Q5: Here the reaction from all the participants was the same. They said if they wanted to find the maximum price the would have had to </w:t>
+        <w:t xml:space="preserve">Q5: Here the reaction from all the participants was the same. They said if they wanted to find the maximum price </w:t>
+      </w:r>
+      <w:r>
+        <w:rPr>
+          <w:lang w:val="en-GB"/>
+        </w:rPr>
+        <w:t>they</w:t>
+      </w:r>
+      <w:r>
+        <w:rPr>
+          <w:lang w:val="en-GB"/>
+        </w:rPr>
+        <w:t xml:space="preserve"> would have had to </w:t>
       </w:r>
       <w:r>
         <w:rPr>
@@ -5808,7 +5922,7 @@
           <w:lang w:val="en-GB"/>
         </w:rPr>
       </w:pPr>
-      <w:bookmarkStart w:id="25" w:name="_Toc155527118"/>
+      <w:bookmarkStart w:id="25" w:name="_Toc155890953"/>
       <w:r>
         <w:rPr>
           <w:lang w:val="en-GB"/>
@@ -6075,13 +6189,13 @@
           <w:lang w:val="en-GB"/>
         </w:rPr>
       </w:pPr>
-      <w:bookmarkStart w:id="26" w:name="_Toc155527119"/>
+      <w:bookmarkStart w:id="26" w:name="_Toc155890954"/>
       <w:r>
         <w:rPr>
           <w:lang w:val="en-GB"/>
         </w:rPr>
         <w:lastRenderedPageBreak/>
-        <w:t>BIbliography</w:t>
+        <w:t>Bibliography</w:t>
       </w:r>
       <w:bookmarkEnd w:id="26"/>
     </w:p>
@@ -6557,7 +6671,7 @@
         </w:rPr>
         <w:fldChar w:fldCharType="end"/>
       </w:r>
-      <w:bookmarkStart w:id="27" w:name="_Toc155527120"/>
+      <w:bookmarkStart w:id="27" w:name="_Toc155890955"/>
       <w:r>
         <w:rPr>
           <w:lang w:val="en-GB"/>

</xml_diff>